<commit_message>
update Design Doc: System_Struture v0.1
</commit_message>
<xml_diff>
--- a/Design document/raw_doc/system_structure.docx
+++ b/Design document/raw_doc/system_structure.docx
@@ -159,6 +159,7 @@
           <w:sz w:val="28"/>
         </w:rPr>
       </w:pPr>
+      <w:proofErr w:type="gramStart"/>
       <w:r>
         <w:rPr>
           <w:rFonts w:ascii="Times New Roman" w:hAnsi="Times New Roman" w:cs="Times New Roman"/>
@@ -167,6 +168,7 @@
         </w:rPr>
         <w:t>1  Goals</w:t>
       </w:r>
+      <w:proofErr w:type="gramEnd"/>
     </w:p>
     <w:p>
       <w:pPr>
@@ -287,6 +289,7 @@
           <w:sz w:val="28"/>
         </w:rPr>
       </w:pPr>
+      <w:proofErr w:type="gramStart"/>
       <w:r>
         <w:rPr>
           <w:rFonts w:ascii="Times New Roman" w:hAnsi="Times New Roman" w:cs="Times New Roman"/>
@@ -295,6 +298,7 @@
         </w:rPr>
         <w:t>2  Design</w:t>
       </w:r>
+      <w:proofErr w:type="gramEnd"/>
     </w:p>
     <w:p>
       <w:pPr>
@@ -370,8 +374,6 @@
         </w:rPr>
         <w:t>1</w:t>
       </w:r>
-      <w:bookmarkStart w:id="0" w:name="_GoBack"/>
-      <w:bookmarkEnd w:id="0"/>
       <w:r>
         <w:rPr>
           <w:rFonts w:ascii="Times New Roman" w:hAnsi="Times New Roman" w:cs="Times New Roman"/>
@@ -787,11 +789,6 @@
                                 </w:r>
                               </w:p>
                               <w:p>
-                                <w:pPr>
-                                  <w:rPr>
-                                    <w:rFonts w:hint="eastAsia"/>
-                                  </w:rPr>
-                                </w:pPr>
                                 <w:r>
                                   <w:rPr>
                                     <w:rFonts w:hint="eastAsia"/>
@@ -1341,10 +1338,7 @@
                             <w:txbxContent>
                               <w:p>
                                 <w:r>
-                                  <w:t>Delete</w:t>
-                                </w:r>
-                                <w:r>
-                                  <w:t xml:space="preserve"> Email</w:t>
+                                  <w:t>Delete Email</w:t>
                                 </w:r>
                               </w:p>
                             </w:txbxContent>
@@ -1444,11 +1438,6 @@
                           </w:r>
                         </w:p>
                         <w:p>
-                          <w:pPr>
-                            <w:rPr>
-                              <w:rFonts w:hint="eastAsia"/>
-                            </w:rPr>
-                          </w:pPr>
                           <w:r>
                             <w:rPr>
                               <w:rFonts w:hint="eastAsia"/>
@@ -1627,10 +1616,7 @@
                       <w:txbxContent>
                         <w:p>
                           <w:r>
-                            <w:t>Delete</w:t>
-                          </w:r>
-                          <w:r>
-                            <w:t xml:space="preserve"> Email</w:t>
+                            <w:t>Delete Email</w:t>
                           </w:r>
                         </w:p>
                       </w:txbxContent>
@@ -1787,8 +1773,12 @@
       </w:pPr>
     </w:p>
     <w:sectPr>
-      <w:headerReference w:type="default" r:id="rId9"/>
-      <w:footerReference w:type="default" r:id="rId10"/>
+      <w:headerReference w:type="even" r:id="rId9"/>
+      <w:headerReference w:type="default" r:id="rId10"/>
+      <w:footerReference w:type="even" r:id="rId11"/>
+      <w:footerReference w:type="default" r:id="rId12"/>
+      <w:headerReference w:type="first" r:id="rId13"/>
+      <w:footerReference w:type="first" r:id="rId14"/>
       <w:pgSz w:w="12240" w:h="15840" w:code="1"/>
       <w:pgMar w:top="1440" w:right="1080" w:bottom="1440" w:left="1080" w:header="720" w:footer="720" w:gutter="0"/>
       <w:cols w:space="720"/>
@@ -1822,6 +1812,16 @@
   <w:p>
     <w:pPr>
       <w:pStyle w:val="a5"/>
+    </w:pPr>
+  </w:p>
+</w:ftr>
+</file>
+
+<file path=word/footer2.xml><?xml version="1.0" encoding="utf-8"?>
+<w:ftr xmlns:wpc="http://schemas.microsoft.com/office/word/2010/wordprocessingCanvas" xmlns:cx="http://schemas.microsoft.com/office/drawing/2014/chartex" xmlns:cx1="http://schemas.microsoft.com/office/drawing/2015/9/8/chartex" xmlns:cx2="http://schemas.microsoft.com/office/drawing/2015/10/21/chartex" xmlns:cx3="http://schemas.microsoft.com/office/drawing/2016/5/9/chartex" xmlns:cx4="http://schemas.microsoft.com/office/drawing/2016/5/10/chartex" xmlns:cx5="http://schemas.microsoft.com/office/drawing/2016/5/11/chartex" xmlns:cx6="http://schemas.microsoft.com/office/drawing/2016/5/12/chartex" xmlns:cx7="http://schemas.microsoft.com/office/drawing/2016/5/13/chartex" xmlns:cx8="http://schemas.microsoft.com/office/drawing/2016/5/14/chartex" xmlns:mc="http://schemas.openxmlformats.org/markup-compatibility/2006" xmlns:aink="http://schemas.microsoft.com/office/drawing/2016/ink" xmlns:am3d="http://schemas.microsoft.com/office/drawing/2017/model3d" xmlns:o="urn:schemas-microsoft-com:office:office" xmlns:r="http://schemas.openxmlformats.org/officeDocument/2006/relationships" xmlns:m="http://schemas.openxmlformats.org/officeDocument/2006/math" xmlns:v="urn:schemas-microsoft-com:vml" xmlns:wp14="http://schemas.microsoft.com/office/word/2010/wordprocessingDrawing" xmlns:wp="http://schemas.openxmlformats.org/drawingml/2006/wordprocessingDrawing" xmlns:w10="urn:schemas-microsoft-com:office:word" xmlns:w="http://schemas.openxmlformats.org/wordprocessingml/2006/main" xmlns:w14="http://schemas.microsoft.com/office/word/2010/wordml" xmlns:w15="http://schemas.microsoft.com/office/word/2012/wordml" xmlns:w16cid="http://schemas.microsoft.com/office/word/2016/wordml/cid" xmlns:w16se="http://schemas.microsoft.com/office/word/2015/wordml/symex" xmlns:wpg="http://schemas.microsoft.com/office/word/2010/wordprocessingGroup" xmlns:wpi="http://schemas.microsoft.com/office/word/2010/wordprocessingInk" xmlns:wne="http://schemas.microsoft.com/office/word/2006/wordml" xmlns:wps="http://schemas.microsoft.com/office/word/2010/wordprocessingShape" mc:Ignorable="w14 w15 w16se w16cid wp14">
+  <w:p>
+    <w:pPr>
+      <w:pStyle w:val="a5"/>
       <w:rPr>
         <w:rFonts w:ascii="Times New Roman" w:hAnsi="Times New Roman" w:cs="Times New Roman"/>
         <w:b/>
@@ -1829,10 +1829,19 @@
     </w:pPr>
     <w:r>
       <w:rPr>
+        <w:rFonts w:ascii="Times New Roman" w:hAnsi="Times New Roman" w:cs="Times New Roman" w:hint="eastAsia"/>
+        <w:i/>
+      </w:rPr>
+      <w:t>POP3</w:t>
+    </w:r>
+    <w:bookmarkStart w:id="0" w:name="_GoBack"/>
+    <w:bookmarkEnd w:id="0"/>
+    <w:r>
+      <w:rPr>
         <w:rFonts w:ascii="Times New Roman" w:hAnsi="Times New Roman" w:cs="Times New Roman"/>
         <w:i/>
       </w:rPr>
-      <w:t>HTTP-Email Project</w:t>
+      <w:t>-Email Project</w:t>
     </w:r>
     <w:r>
       <w:rPr>
@@ -1974,6 +1983,16 @@
       </w:rPr>
       <w:t xml:space="preserve"> Y. Li, H. Yuan</w:t>
     </w:r>
+  </w:p>
+</w:ftr>
+</file>
+
+<file path=word/footer3.xml><?xml version="1.0" encoding="utf-8"?>
+<w:ftr xmlns:wpc="http://schemas.microsoft.com/office/word/2010/wordprocessingCanvas" xmlns:cx="http://schemas.microsoft.com/office/drawing/2014/chartex" xmlns:cx1="http://schemas.microsoft.com/office/drawing/2015/9/8/chartex" xmlns:cx2="http://schemas.microsoft.com/office/drawing/2015/10/21/chartex" xmlns:cx3="http://schemas.microsoft.com/office/drawing/2016/5/9/chartex" xmlns:cx4="http://schemas.microsoft.com/office/drawing/2016/5/10/chartex" xmlns:cx5="http://schemas.microsoft.com/office/drawing/2016/5/11/chartex" xmlns:cx6="http://schemas.microsoft.com/office/drawing/2016/5/12/chartex" xmlns:cx7="http://schemas.microsoft.com/office/drawing/2016/5/13/chartex" xmlns:cx8="http://schemas.microsoft.com/office/drawing/2016/5/14/chartex" xmlns:mc="http://schemas.openxmlformats.org/markup-compatibility/2006" xmlns:aink="http://schemas.microsoft.com/office/drawing/2016/ink" xmlns:am3d="http://schemas.microsoft.com/office/drawing/2017/model3d" xmlns:o="urn:schemas-microsoft-com:office:office" xmlns:r="http://schemas.openxmlformats.org/officeDocument/2006/relationships" xmlns:m="http://schemas.openxmlformats.org/officeDocument/2006/math" xmlns:v="urn:schemas-microsoft-com:vml" xmlns:wp14="http://schemas.microsoft.com/office/word/2010/wordprocessingDrawing" xmlns:wp="http://schemas.openxmlformats.org/drawingml/2006/wordprocessingDrawing" xmlns:w10="urn:schemas-microsoft-com:office:word" xmlns:w="http://schemas.openxmlformats.org/wordprocessingml/2006/main" xmlns:w14="http://schemas.microsoft.com/office/word/2010/wordml" xmlns:w15="http://schemas.microsoft.com/office/word/2012/wordml" xmlns:w16cid="http://schemas.microsoft.com/office/word/2016/wordml/cid" xmlns:w16se="http://schemas.microsoft.com/office/word/2015/wordml/symex" xmlns:wpg="http://schemas.microsoft.com/office/word/2010/wordprocessingGroup" xmlns:wpi="http://schemas.microsoft.com/office/word/2010/wordprocessingInk" xmlns:wne="http://schemas.microsoft.com/office/word/2006/wordml" xmlns:wps="http://schemas.microsoft.com/office/word/2010/wordprocessingShape" mc:Ignorable="w14 w15 w16se w16cid wp14">
+  <w:p>
+    <w:pPr>
+      <w:pStyle w:val="a5"/>
+    </w:pPr>
   </w:p>
 </w:ftr>
 </file>
@@ -2002,6 +2021,16 @@
   <w:p>
     <w:pPr>
       <w:pStyle w:val="a3"/>
+    </w:pPr>
+  </w:p>
+</w:hdr>
+</file>
+
+<file path=word/header2.xml><?xml version="1.0" encoding="utf-8"?>
+<w:hdr xmlns:wpc="http://schemas.microsoft.com/office/word/2010/wordprocessingCanvas" xmlns:cx="http://schemas.microsoft.com/office/drawing/2014/chartex" xmlns:cx1="http://schemas.microsoft.com/office/drawing/2015/9/8/chartex" xmlns:cx2="http://schemas.microsoft.com/office/drawing/2015/10/21/chartex" xmlns:cx3="http://schemas.microsoft.com/office/drawing/2016/5/9/chartex" xmlns:cx4="http://schemas.microsoft.com/office/drawing/2016/5/10/chartex" xmlns:cx5="http://schemas.microsoft.com/office/drawing/2016/5/11/chartex" xmlns:cx6="http://schemas.microsoft.com/office/drawing/2016/5/12/chartex" xmlns:cx7="http://schemas.microsoft.com/office/drawing/2016/5/13/chartex" xmlns:cx8="http://schemas.microsoft.com/office/drawing/2016/5/14/chartex" xmlns:mc="http://schemas.openxmlformats.org/markup-compatibility/2006" xmlns:aink="http://schemas.microsoft.com/office/drawing/2016/ink" xmlns:am3d="http://schemas.microsoft.com/office/drawing/2017/model3d" xmlns:o="urn:schemas-microsoft-com:office:office" xmlns:r="http://schemas.openxmlformats.org/officeDocument/2006/relationships" xmlns:m="http://schemas.openxmlformats.org/officeDocument/2006/math" xmlns:v="urn:schemas-microsoft-com:vml" xmlns:wp14="http://schemas.microsoft.com/office/word/2010/wordprocessingDrawing" xmlns:wp="http://schemas.openxmlformats.org/drawingml/2006/wordprocessingDrawing" xmlns:w10="urn:schemas-microsoft-com:office:word" xmlns:w="http://schemas.openxmlformats.org/wordprocessingml/2006/main" xmlns:w14="http://schemas.microsoft.com/office/word/2010/wordml" xmlns:w15="http://schemas.microsoft.com/office/word/2012/wordml" xmlns:w16cid="http://schemas.microsoft.com/office/word/2016/wordml/cid" xmlns:w16se="http://schemas.microsoft.com/office/word/2015/wordml/symex" xmlns:wpg="http://schemas.microsoft.com/office/word/2010/wordprocessingGroup" xmlns:wpi="http://schemas.microsoft.com/office/word/2010/wordprocessingInk" xmlns:wne="http://schemas.microsoft.com/office/word/2006/wordml" xmlns:wps="http://schemas.microsoft.com/office/word/2010/wordprocessingShape" mc:Ignorable="w14 w15 w16se w16cid wp14">
+  <w:p>
+    <w:pPr>
+      <w:pStyle w:val="a3"/>
       <w:wordWrap w:val="0"/>
       <w:jc w:val="right"/>
       <w:rPr>
@@ -2102,6 +2131,16 @@
       </w:rPr>
       <w:t>)</w:t>
     </w:r>
+  </w:p>
+</w:hdr>
+</file>
+
+<file path=word/header3.xml><?xml version="1.0" encoding="utf-8"?>
+<w:hdr xmlns:wpc="http://schemas.microsoft.com/office/word/2010/wordprocessingCanvas" xmlns:cx="http://schemas.microsoft.com/office/drawing/2014/chartex" xmlns:cx1="http://schemas.microsoft.com/office/drawing/2015/9/8/chartex" xmlns:cx2="http://schemas.microsoft.com/office/drawing/2015/10/21/chartex" xmlns:cx3="http://schemas.microsoft.com/office/drawing/2016/5/9/chartex" xmlns:cx4="http://schemas.microsoft.com/office/drawing/2016/5/10/chartex" xmlns:cx5="http://schemas.microsoft.com/office/drawing/2016/5/11/chartex" xmlns:cx6="http://schemas.microsoft.com/office/drawing/2016/5/12/chartex" xmlns:cx7="http://schemas.microsoft.com/office/drawing/2016/5/13/chartex" xmlns:cx8="http://schemas.microsoft.com/office/drawing/2016/5/14/chartex" xmlns:mc="http://schemas.openxmlformats.org/markup-compatibility/2006" xmlns:aink="http://schemas.microsoft.com/office/drawing/2016/ink" xmlns:am3d="http://schemas.microsoft.com/office/drawing/2017/model3d" xmlns:o="urn:schemas-microsoft-com:office:office" xmlns:r="http://schemas.openxmlformats.org/officeDocument/2006/relationships" xmlns:m="http://schemas.openxmlformats.org/officeDocument/2006/math" xmlns:v="urn:schemas-microsoft-com:vml" xmlns:wp14="http://schemas.microsoft.com/office/word/2010/wordprocessingDrawing" xmlns:wp="http://schemas.openxmlformats.org/drawingml/2006/wordprocessingDrawing" xmlns:w10="urn:schemas-microsoft-com:office:word" xmlns:w="http://schemas.openxmlformats.org/wordprocessingml/2006/main" xmlns:w14="http://schemas.microsoft.com/office/word/2010/wordml" xmlns:w15="http://schemas.microsoft.com/office/word/2012/wordml" xmlns:w16cid="http://schemas.microsoft.com/office/word/2016/wordml/cid" xmlns:w16se="http://schemas.microsoft.com/office/word/2015/wordml/symex" xmlns:wpg="http://schemas.microsoft.com/office/word/2010/wordprocessingGroup" xmlns:wpi="http://schemas.microsoft.com/office/word/2010/wordprocessingInk" xmlns:wne="http://schemas.microsoft.com/office/word/2006/wordml" xmlns:wps="http://schemas.microsoft.com/office/word/2010/wordprocessingShape" mc:Ignorable="w14 w15 w16se w16cid wp14">
+  <w:p>
+    <w:pPr>
+      <w:pStyle w:val="a3"/>
+    </w:pPr>
   </w:p>
 </w:hdr>
 </file>
@@ -3535,6 +3574,7 @@
     <w:lsdException w:name="HTML Sample" w:semiHidden="1" w:unhideWhenUsed="1"/>
     <w:lsdException w:name="HTML Typewriter" w:semiHidden="1" w:unhideWhenUsed="1"/>
     <w:lsdException w:name="HTML Variable" w:semiHidden="1" w:unhideWhenUsed="1"/>
+    <w:lsdException w:name="Normal Table" w:semiHidden="1" w:unhideWhenUsed="1"/>
     <w:lsdException w:name="annotation subject" w:semiHidden="1" w:unhideWhenUsed="1"/>
     <w:lsdException w:name="No List" w:semiHidden="1" w:unhideWhenUsed="1"/>
     <w:lsdException w:name="Outline List 1" w:semiHidden="1" w:unhideWhenUsed="1"/>
@@ -3581,8 +3621,10 @@
     <w:lsdException w:name="Table Subtle 2" w:semiHidden="1" w:unhideWhenUsed="1"/>
     <w:lsdException w:name="Table Web 1" w:semiHidden="1" w:unhideWhenUsed="1"/>
     <w:lsdException w:name="Table Web 2" w:semiHidden="1" w:unhideWhenUsed="1"/>
+    <w:lsdException w:name="Table Web 3" w:semiHidden="1" w:unhideWhenUsed="1"/>
     <w:lsdException w:name="Balloon Text" w:semiHidden="1" w:unhideWhenUsed="1"/>
     <w:lsdException w:name="Table Grid" w:uiPriority="39"/>
+    <w:lsdException w:name="Table Theme" w:semiHidden="1" w:unhideWhenUsed="1"/>
     <w:lsdException w:name="Placeholder Text" w:semiHidden="1"/>
     <w:lsdException w:name="No Spacing" w:uiPriority="1" w:qFormat="1"/>
     <w:lsdException w:name="Light Shading" w:uiPriority="60"/>

</xml_diff>

<commit_message>
Update: Design Doc: System Strcture v0.1
</commit_message>
<xml_diff>
--- a/Design document/raw_doc/system_structure.docx
+++ b/Design document/raw_doc/system_structure.docx
@@ -56,6 +56,7 @@
           <w:rFonts w:ascii="Times New Roman" w:hAnsi="Times New Roman" w:cs="Times New Roman"/>
         </w:rPr>
       </w:pPr>
+      <w:proofErr w:type="spellStart"/>
       <w:r>
         <w:rPr>
           <w:rFonts w:ascii="Times New Roman" w:hAnsi="Times New Roman" w:cs="Times New Roman" w:hint="eastAsia"/>
@@ -66,7 +67,14 @@
         <w:rPr>
           <w:rFonts w:ascii="Times New Roman" w:hAnsi="Times New Roman" w:cs="Times New Roman"/>
         </w:rPr>
-        <w:t>ujia Li (</w:t>
+        <w:t>ujia</w:t>
+      </w:r>
+      <w:proofErr w:type="spellEnd"/>
+      <w:r>
+        <w:rPr>
+          <w:rFonts w:ascii="Times New Roman" w:hAnsi="Times New Roman" w:cs="Times New Roman"/>
+        </w:rPr>
+        <w:t xml:space="preserve"> Li (</w:t>
       </w:r>
       <w:hyperlink r:id="rId7" w:history="1">
         <w:r>
@@ -400,7 +408,15 @@
         <w:rPr>
           <w:rFonts w:ascii="Times New Roman" w:hAnsi="Times New Roman" w:cs="Times New Roman"/>
         </w:rPr>
-        <w:t>ased on the functional needs designed for this project, we split the entire program into five layers, consisting of eleven function units. The diagram of the layer is shown below:</w:t>
+        <w:t>ased on the functional needs designed for this project, we split the entire pr</w:t>
+      </w:r>
+      <w:bookmarkStart w:id="0" w:name="_GoBack"/>
+      <w:bookmarkEnd w:id="0"/>
+      <w:r>
+        <w:rPr>
+          <w:rFonts w:ascii="Times New Roman" w:hAnsi="Times New Roman" w:cs="Times New Roman"/>
+        </w:rPr>
+        <w:t>ogram into five layers, consisting of eleven function units. The diagram of the layer is shown below:</w:t>
       </w:r>
     </w:p>
     <w:p>
@@ -419,16 +435,16 @@
         <mc:AlternateContent>
           <mc:Choice Requires="wpg">
             <w:drawing>
-              <wp:anchor distT="0" distB="0" distL="114300" distR="114300" simplePos="0" relativeHeight="251721728" behindDoc="0" locked="0" layoutInCell="1" allowOverlap="1" wp14:anchorId="25AC47CF" wp14:editId="24FE87C1">
+              <wp:anchor distT="0" distB="0" distL="114300" distR="114300" simplePos="0" relativeHeight="251721728" behindDoc="0" locked="0" layoutInCell="1" allowOverlap="1" wp14:anchorId="25AC47CF" wp14:editId="72E4656B">
                 <wp:simplePos x="0" y="0"/>
-                <wp:positionH relativeFrom="column">
+                <wp:positionH relativeFrom="margin">
                   <wp:posOffset>-19050</wp:posOffset>
                 </wp:positionH>
                 <wp:positionV relativeFrom="paragraph">
-                  <wp:posOffset>200209</wp:posOffset>
+                  <wp:posOffset>204019</wp:posOffset>
                 </wp:positionV>
-                <wp:extent cx="6415314" cy="3005540"/>
-                <wp:effectExtent l="0" t="0" r="24130" b="4445"/>
+                <wp:extent cx="6415314" cy="3084731"/>
+                <wp:effectExtent l="0" t="0" r="24130" b="1905"/>
                 <wp:wrapNone/>
                 <wp:docPr id="24" name="组合 24"/>
                 <wp:cNvGraphicFramePr/>
@@ -439,9 +455,9 @@
                       <wpg:grpSpPr>
                         <a:xfrm>
                           <a:off x="0" y="0"/>
-                          <a:ext cx="6415314" cy="3005540"/>
-                          <a:chOff x="0" y="0"/>
-                          <a:chExt cx="6415314" cy="3005540"/>
+                          <a:ext cx="6415314" cy="3084731"/>
+                          <a:chOff x="0" y="-79191"/>
+                          <a:chExt cx="6415314" cy="3084731"/>
                         </a:xfrm>
                       </wpg:grpSpPr>
                       <wpg:grpSp>
@@ -674,7 +690,10 @@
                             <w:txbxContent>
                               <w:p>
                                 <w:r>
-                                  <w:t>IO Layer</w:t>
+                                  <w:t>Basic</w:t>
+                                </w:r>
+                                <w:r>
+                                  <w:t xml:space="preserve"> Layer</w:t>
                                 </w:r>
                               </w:p>
                             </w:txbxContent>
@@ -811,10 +830,10 @@
                         <wpg:cNvGrpSpPr/>
                         <wpg:grpSpPr>
                           <a:xfrm>
-                            <a:off x="999984" y="0"/>
-                            <a:ext cx="5407025" cy="2961005"/>
-                            <a:chOff x="0" y="0"/>
-                            <a:chExt cx="5407025" cy="2961005"/>
+                            <a:off x="999984" y="-79191"/>
+                            <a:ext cx="5407025" cy="3040196"/>
+                            <a:chOff x="0" y="-79191"/>
+                            <a:chExt cx="5407025" cy="3040196"/>
                           </a:xfrm>
                         </wpg:grpSpPr>
                         <wpg:grpSp>
@@ -822,10 +841,10 @@
                           <wpg:cNvGrpSpPr/>
                           <wpg:grpSpPr>
                             <a:xfrm>
-                              <a:off x="0" y="0"/>
-                              <a:ext cx="5407025" cy="2961005"/>
-                              <a:chOff x="-1" y="0"/>
-                              <a:chExt cx="5407628" cy="2961439"/>
+                              <a:off x="0" y="-79191"/>
+                              <a:ext cx="5407025" cy="3040196"/>
+                              <a:chOff x="-1" y="-79202"/>
+                              <a:chExt cx="5407628" cy="3040641"/>
                             </a:xfrm>
                           </wpg:grpSpPr>
                           <wps:wsp>
@@ -835,7 +854,7 @@
                             </wps:cNvSpPr>
                             <wps:spPr bwMode="auto">
                               <a:xfrm>
-                                <a:off x="2326105" y="0"/>
+                                <a:off x="1706604" y="-76702"/>
                                 <a:ext cx="631190" cy="298450"/>
                               </a:xfrm>
                               <a:prstGeom prst="rect">
@@ -911,7 +930,7 @@
                             </wps:cNvSpPr>
                             <wps:spPr bwMode="auto">
                               <a:xfrm>
-                                <a:off x="2256221" y="608621"/>
+                                <a:off x="1872720" y="615500"/>
                                 <a:ext cx="869949" cy="497204"/>
                               </a:xfrm>
                               <a:prstGeom prst="rect">
@@ -958,7 +977,7 @@
                             </wps:cNvSpPr>
                             <wps:spPr bwMode="auto">
                               <a:xfrm>
-                                <a:off x="3449053" y="601579"/>
+                                <a:off x="2900352" y="612482"/>
                                 <a:ext cx="805180" cy="496570"/>
                               </a:xfrm>
                               <a:prstGeom prst="rect">
@@ -996,8 +1015,8 @@
                             </wps:cNvSpPr>
                             <wps:spPr bwMode="auto">
                               <a:xfrm>
-                                <a:off x="4596063" y="593558"/>
-                                <a:ext cx="805180" cy="496570"/>
+                                <a:off x="2612618" y="-79202"/>
+                                <a:ext cx="1473363" cy="299128"/>
                               </a:xfrm>
                               <a:prstGeom prst="rect">
                                 <a:avLst/>
@@ -1018,7 +1037,7 @@
                               <w:txbxContent>
                                 <w:p>
                                   <w:r>
-                                    <w:t>Socket</w:t>
+                                    <w:t>TCP (socket)</w:t>
                                   </w:r>
                                   <w:r>
                                     <w:t xml:space="preserve"> Interface</w:t>
@@ -1236,7 +1255,7 @@
                             </wps:cNvSpPr>
                             <wps:spPr bwMode="auto">
                               <a:xfrm>
-                                <a:off x="1147010" y="609600"/>
+                                <a:off x="934610" y="615501"/>
                                 <a:ext cx="805180" cy="496570"/>
                               </a:xfrm>
                               <a:prstGeom prst="rect">
@@ -1308,6 +1327,92 @@
                               <a:spAutoFit/>
                             </wps:bodyPr>
                           </wps:wsp>
+                          <wps:wsp>
+                            <wps:cNvPr id="28" name="文本框 2"/>
+                            <wps:cNvSpPr txBox="1">
+                              <a:spLocks noChangeArrowheads="1"/>
+                            </wps:cNvSpPr>
+                            <wps:spPr bwMode="auto">
+                              <a:xfrm>
+                                <a:off x="3908695" y="705097"/>
+                                <a:ext cx="536921" cy="299128"/>
+                              </a:xfrm>
+                              <a:prstGeom prst="rect">
+                                <a:avLst/>
+                              </a:prstGeom>
+                              <a:solidFill>
+                                <a:srgbClr val="FFFFFF"/>
+                              </a:solidFill>
+                              <a:ln w="9525">
+                                <a:solidFill>
+                                  <a:srgbClr val="000000"/>
+                                </a:solidFill>
+                                <a:miter lim="800000"/>
+                                <a:headEnd/>
+                                <a:tailEnd/>
+                              </a:ln>
+                            </wps:spPr>
+                            <wps:txbx>
+                              <w:txbxContent>
+                                <w:p>
+                                  <w:pPr>
+                                    <w:rPr>
+                                      <w:rFonts w:hint="eastAsia"/>
+                                    </w:rPr>
+                                  </w:pPr>
+                                  <w:r>
+                                    <w:t>SMTP</w:t>
+                                  </w:r>
+                                </w:p>
+                              </w:txbxContent>
+                            </wps:txbx>
+                            <wps:bodyPr rot="0" vert="horz" wrap="square" lIns="91440" tIns="45720" rIns="91440" bIns="45720" anchor="ctr" anchorCtr="0">
+                              <a:spAutoFit/>
+                            </wps:bodyPr>
+                          </wps:wsp>
+                          <wps:wsp>
+                            <wps:cNvPr id="29" name="文本框 2"/>
+                            <wps:cNvSpPr txBox="1">
+                              <a:spLocks noChangeArrowheads="1"/>
+                            </wps:cNvSpPr>
+                            <wps:spPr bwMode="auto">
+                              <a:xfrm>
+                                <a:off x="4663896" y="699197"/>
+                                <a:ext cx="536921" cy="299128"/>
+                              </a:xfrm>
+                              <a:prstGeom prst="rect">
+                                <a:avLst/>
+                              </a:prstGeom>
+                              <a:solidFill>
+                                <a:srgbClr val="FFFFFF"/>
+                              </a:solidFill>
+                              <a:ln w="9525">
+                                <a:solidFill>
+                                  <a:srgbClr val="000000"/>
+                                </a:solidFill>
+                                <a:miter lim="800000"/>
+                                <a:headEnd/>
+                                <a:tailEnd/>
+                              </a:ln>
+                            </wps:spPr>
+                            <wps:txbx>
+                              <w:txbxContent>
+                                <w:p>
+                                  <w:pPr>
+                                    <w:rPr>
+                                      <w:rFonts w:hint="eastAsia"/>
+                                    </w:rPr>
+                                  </w:pPr>
+                                  <w:r>
+                                    <w:t>POP3</w:t>
+                                  </w:r>
+                                </w:p>
+                              </w:txbxContent>
+                            </wps:txbx>
+                            <wps:bodyPr rot="0" vert="horz" wrap="square" lIns="91440" tIns="45720" rIns="91440" bIns="45720" anchor="ctr" anchorCtr="0">
+                              <a:spAutoFit/>
+                            </wps:bodyPr>
+                          </wps:wsp>
                         </wpg:grpSp>
                         <wps:wsp>
                           <wps:cNvPr id="21" name="文本框 2"/>
@@ -1351,12 +1456,18 @@
                     </wpg:wgp>
                   </a:graphicData>
                 </a:graphic>
+                <wp14:sizeRelH relativeFrom="margin">
+                  <wp14:pctWidth>0</wp14:pctWidth>
+                </wp14:sizeRelH>
+                <wp14:sizeRelV relativeFrom="margin">
+                  <wp14:pctHeight>0</wp14:pctHeight>
+                </wp14:sizeRelV>
               </wp:anchor>
             </w:drawing>
           </mc:Choice>
           <mc:Fallback>
             <w:pict>
-              <v:group w14:anchorId="25AC47CF" id="组合 24" o:spid="_x0000_s1026" style="position:absolute;left:0;text-align:left;margin-left:-1.5pt;margin-top:15.75pt;width:505.15pt;height:236.65pt;z-index:251721728" coordsize="64153,30055" o:gfxdata="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">
+              <v:group w14:anchorId="25AC47CF" id="组合 24" o:spid="_x0000_s1026" style="position:absolute;left:0;text-align:left;margin-left:-1.5pt;margin-top:16.05pt;width:505.15pt;height:242.9pt;z-index:251721728;mso-position-horizontal-relative:margin;mso-width-relative:margin;mso-height-relative:margin" coordorigin=",-791" coordsize="64153,30847" o:gfxdata="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">
                 <v:group id="组合 53" o:spid="_x0000_s1027" style="position:absolute;top:4008;width:64153;height:20974" coordsize="64153,20973" o:gfxdata="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">
                   <v:line id="直接连接符 44" o:spid="_x0000_s1028" style="position:absolute;flip:y;visibility:visible;mso-wrap-style:square" from="145,0" to="64153,0" o:connectortype="straight" o:gfxdata="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" strokecolor="black [3200]">
                     <v:stroke dashstyle="dash"/>
@@ -1392,7 +1503,10 @@
                       <w:txbxContent>
                         <w:p>
                           <w:r>
-                            <w:t>IO Layer</w:t>
+                            <w:t>Basic</w:t>
+                          </w:r>
+                          <w:r>
+                            <w:t xml:space="preserve"> Layer</w:t>
                           </w:r>
                         </w:p>
                       </w:txbxContent>
@@ -1452,9 +1566,9 @@
                     </v:textbox>
                   </v:shape>
                 </v:group>
-                <v:group id="组合 22" o:spid="_x0000_s1038" style="position:absolute;left:9999;width:54071;height:29610" coordsize="54070,29610" o:gfxdata="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">
-                  <v:group id="组合 63" o:spid="_x0000_s1039" style="position:absolute;width:54070;height:29610" coordorigin="" coordsize="54076,29614" o:gfxdata="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">
-                    <v:shape id="文本框 2" o:spid="_x0000_s1040" type="#_x0000_t202" style="position:absolute;left:23261;width:6311;height:2984;visibility:visible;mso-wrap-style:square;v-text-anchor:middle" o:gfxdata="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">
+                <v:group id="组合 22" o:spid="_x0000_s1038" style="position:absolute;left:9999;top:-791;width:54071;height:30401" coordorigin=",-791" coordsize="54070,30401" o:gfxdata="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">
+                  <v:group id="组合 63" o:spid="_x0000_s1039" style="position:absolute;top:-791;width:54070;height:30401" coordorigin=",-792" coordsize="54076,30406" o:gfxdata="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">
+                    <v:shape id="文本框 2" o:spid="_x0000_s1040" type="#_x0000_t202" style="position:absolute;left:17066;top:-767;width:6311;height:2984;visibility:visible;mso-wrap-style:square;v-text-anchor:middle" o:gfxdata="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">
                       <v:textbox style="mso-fit-shape-to-text:t">
                         <w:txbxContent>
                           <w:p>
@@ -1476,7 +1590,7 @@
                         </w:txbxContent>
                       </v:textbox>
                     </v:shape>
-                    <v:shape id="文本框 2" o:spid="_x0000_s1042" type="#_x0000_t202" style="position:absolute;left:22562;top:6086;width:8699;height:4972;visibility:visible;mso-wrap-style:square;v-text-anchor:middle" o:gfxdata="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">
+                    <v:shape id="文本框 2" o:spid="_x0000_s1042" type="#_x0000_t202" style="position:absolute;left:18727;top:6155;width:8699;height:4972;visibility:visible;mso-wrap-style:square;v-text-anchor:middle" o:gfxdata="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">
                       <v:textbox style="mso-fit-shape-to-text:t">
                         <w:txbxContent>
                           <w:p>
@@ -1496,7 +1610,7 @@
                         </w:txbxContent>
                       </v:textbox>
                     </v:shape>
-                    <v:shape id="文本框 2" o:spid="_x0000_s1043" type="#_x0000_t202" style="position:absolute;left:34490;top:6015;width:8052;height:4966;visibility:visible;mso-wrap-style:square;v-text-anchor:middle" o:gfxdata="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">
+                    <v:shape id="文本框 2" o:spid="_x0000_s1043" type="#_x0000_t202" style="position:absolute;left:29003;top:6124;width:8052;height:4966;visibility:visible;mso-wrap-style:square;v-text-anchor:middle" o:gfxdata="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">
                       <v:textbox style="mso-fit-shape-to-text:t">
                         <w:txbxContent>
                           <w:p>
@@ -1507,12 +1621,12 @@
                         </w:txbxContent>
                       </v:textbox>
                     </v:shape>
-                    <v:shape id="文本框 2" o:spid="_x0000_s1044" type="#_x0000_t202" style="position:absolute;left:45960;top:5935;width:8052;height:4966;visibility:visible;mso-wrap-style:square;v-text-anchor:middle" o:gfxdata="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">
+                    <v:shape id="文本框 2" o:spid="_x0000_s1044" type="#_x0000_t202" style="position:absolute;left:26126;top:-792;width:14733;height:2991;visibility:visible;mso-wrap-style:square;v-text-anchor:middle" o:gfxdata="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">
                       <v:textbox style="mso-fit-shape-to-text:t">
                         <w:txbxContent>
                           <w:p>
                             <w:r>
-                              <w:t>Socket</w:t>
+                              <w:t>TCP (socket)</w:t>
                             </w:r>
                             <w:r>
                               <w:t xml:space="preserve"> Interface</w:t>
@@ -1585,7 +1699,7 @@
                         </w:txbxContent>
                       </v:textbox>
                     </v:shape>
-                    <v:shape id="文本框 2" o:spid="_x0000_s1050" type="#_x0000_t202" style="position:absolute;left:11470;top:6096;width:8051;height:4965;visibility:visible;mso-wrap-style:square;v-text-anchor:middle" o:gfxdata="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">
+                    <v:shape id="文本框 2" o:spid="_x0000_s1050" type="#_x0000_t202" style="position:absolute;left:9346;top:6155;width:8051;height:4965;visibility:visible;mso-wrap-style:square;v-text-anchor:middle" o:gfxdata="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">
                       <v:textbox style="mso-fit-shape-to-text:t">
                         <w:txbxContent>
                           <w:p>
@@ -1610,8 +1724,40 @@
                         </w:txbxContent>
                       </v:textbox>
                     </v:shape>
+                    <v:shape id="文本框 2" o:spid="_x0000_s1052" type="#_x0000_t202" style="position:absolute;left:39086;top:7050;width:5370;height:2992;visibility:visible;mso-wrap-style:square;v-text-anchor:middle" o:gfxdata="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">
+                      <v:textbox style="mso-fit-shape-to-text:t">
+                        <w:txbxContent>
+                          <w:p>
+                            <w:pPr>
+                              <w:rPr>
+                                <w:rFonts w:hint="eastAsia"/>
+                              </w:rPr>
+                            </w:pPr>
+                            <w:r>
+                              <w:t>SMTP</w:t>
+                            </w:r>
+                          </w:p>
+                        </w:txbxContent>
+                      </v:textbox>
+                    </v:shape>
+                    <v:shape id="文本框 2" o:spid="_x0000_s1053" type="#_x0000_t202" style="position:absolute;left:46638;top:6991;width:5370;height:2992;visibility:visible;mso-wrap-style:square;v-text-anchor:middle" o:gfxdata="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">
+                      <v:textbox style="mso-fit-shape-to-text:t">
+                        <w:txbxContent>
+                          <w:p>
+                            <w:pPr>
+                              <w:rPr>
+                                <w:rFonts w:hint="eastAsia"/>
+                              </w:rPr>
+                            </w:pPr>
+                            <w:r>
+                              <w:t>POP3</w:t>
+                            </w:r>
+                          </w:p>
+                        </w:txbxContent>
+                      </v:textbox>
+                    </v:shape>
                   </v:group>
-                  <v:shape id="文本框 2" o:spid="_x0000_s1052" type="#_x0000_t202" style="position:absolute;left:19774;top:14414;width:9080;height:2984;visibility:visible;mso-wrap-style:square;v-text-anchor:middle" o:gfxdata="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">
+                  <v:shape id="文本框 2" o:spid="_x0000_s1054" type="#_x0000_t202" style="position:absolute;left:19774;top:14414;width:9080;height:2984;visibility:visible;mso-wrap-style:square;v-text-anchor:middle" o:gfxdata="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">
                     <v:textbox style="mso-fit-shape-to-text:t">
                       <w:txbxContent>
                         <w:p>
@@ -1623,6 +1769,7 @@
                     </v:textbox>
                   </v:shape>
                 </v:group>
+                <w10:wrap anchorx="margin"/>
               </v:group>
             </w:pict>
           </mc:Fallback>
@@ -1773,12 +1920,8 @@
       </w:pPr>
     </w:p>
     <w:sectPr>
-      <w:headerReference w:type="even" r:id="rId9"/>
-      <w:headerReference w:type="default" r:id="rId10"/>
-      <w:footerReference w:type="even" r:id="rId11"/>
-      <w:footerReference w:type="default" r:id="rId12"/>
-      <w:headerReference w:type="first" r:id="rId13"/>
-      <w:footerReference w:type="first" r:id="rId14"/>
+      <w:headerReference w:type="default" r:id="rId9"/>
+      <w:footerReference w:type="default" r:id="rId10"/>
       <w:pgSz w:w="12240" w:h="15840" w:code="1"/>
       <w:pgMar w:top="1440" w:right="1080" w:bottom="1440" w:left="1080" w:header="720" w:footer="720" w:gutter="0"/>
       <w:cols w:space="720"/>
@@ -1812,16 +1955,6 @@
   <w:p>
     <w:pPr>
       <w:pStyle w:val="a5"/>
-    </w:pPr>
-  </w:p>
-</w:ftr>
-</file>
-
-<file path=word/footer2.xml><?xml version="1.0" encoding="utf-8"?>
-<w:ftr xmlns:wpc="http://schemas.microsoft.com/office/word/2010/wordprocessingCanvas" xmlns:cx="http://schemas.microsoft.com/office/drawing/2014/chartex" xmlns:cx1="http://schemas.microsoft.com/office/drawing/2015/9/8/chartex" xmlns:cx2="http://schemas.microsoft.com/office/drawing/2015/10/21/chartex" xmlns:cx3="http://schemas.microsoft.com/office/drawing/2016/5/9/chartex" xmlns:cx4="http://schemas.microsoft.com/office/drawing/2016/5/10/chartex" xmlns:cx5="http://schemas.microsoft.com/office/drawing/2016/5/11/chartex" xmlns:cx6="http://schemas.microsoft.com/office/drawing/2016/5/12/chartex" xmlns:cx7="http://schemas.microsoft.com/office/drawing/2016/5/13/chartex" xmlns:cx8="http://schemas.microsoft.com/office/drawing/2016/5/14/chartex" xmlns:mc="http://schemas.openxmlformats.org/markup-compatibility/2006" xmlns:aink="http://schemas.microsoft.com/office/drawing/2016/ink" xmlns:am3d="http://schemas.microsoft.com/office/drawing/2017/model3d" xmlns:o="urn:schemas-microsoft-com:office:office" xmlns:r="http://schemas.openxmlformats.org/officeDocument/2006/relationships" xmlns:m="http://schemas.openxmlformats.org/officeDocument/2006/math" xmlns:v="urn:schemas-microsoft-com:vml" xmlns:wp14="http://schemas.microsoft.com/office/word/2010/wordprocessingDrawing" xmlns:wp="http://schemas.openxmlformats.org/drawingml/2006/wordprocessingDrawing" xmlns:w10="urn:schemas-microsoft-com:office:word" xmlns:w="http://schemas.openxmlformats.org/wordprocessingml/2006/main" xmlns:w14="http://schemas.microsoft.com/office/word/2010/wordml" xmlns:w15="http://schemas.microsoft.com/office/word/2012/wordml" xmlns:w16cid="http://schemas.microsoft.com/office/word/2016/wordml/cid" xmlns:w16se="http://schemas.microsoft.com/office/word/2015/wordml/symex" xmlns:wpg="http://schemas.microsoft.com/office/word/2010/wordprocessingGroup" xmlns:wpi="http://schemas.microsoft.com/office/word/2010/wordprocessingInk" xmlns:wne="http://schemas.microsoft.com/office/word/2006/wordml" xmlns:wps="http://schemas.microsoft.com/office/word/2010/wordprocessingShape" mc:Ignorable="w14 w15 w16se w16cid wp14">
-  <w:p>
-    <w:pPr>
-      <w:pStyle w:val="a5"/>
       <w:rPr>
         <w:rFonts w:ascii="Times New Roman" w:hAnsi="Times New Roman" w:cs="Times New Roman"/>
         <w:b/>
@@ -1832,10 +1965,22 @@
         <w:rFonts w:ascii="Times New Roman" w:hAnsi="Times New Roman" w:cs="Times New Roman" w:hint="eastAsia"/>
         <w:i/>
       </w:rPr>
+      <w:t>SMTP</w:t>
+    </w:r>
+    <w:r>
+      <w:rPr>
+        <w:rFonts w:ascii="Times New Roman" w:hAnsi="Times New Roman" w:cs="Times New Roman"/>
+        <w:i/>
+      </w:rPr>
+      <w:t>/</w:t>
+    </w:r>
+    <w:r>
+      <w:rPr>
+        <w:rFonts w:ascii="Times New Roman" w:hAnsi="Times New Roman" w:cs="Times New Roman" w:hint="eastAsia"/>
+        <w:i/>
+      </w:rPr>
       <w:t>POP3</w:t>
     </w:r>
-    <w:bookmarkStart w:id="0" w:name="_GoBack"/>
-    <w:bookmarkEnd w:id="0"/>
     <w:r>
       <w:rPr>
         <w:rFonts w:ascii="Times New Roman" w:hAnsi="Times New Roman" w:cs="Times New Roman"/>
@@ -1983,16 +2128,6 @@
       </w:rPr>
       <w:t xml:space="preserve"> Y. Li, H. Yuan</w:t>
     </w:r>
-  </w:p>
-</w:ftr>
-</file>
-
-<file path=word/footer3.xml><?xml version="1.0" encoding="utf-8"?>
-<w:ftr xmlns:wpc="http://schemas.microsoft.com/office/word/2010/wordprocessingCanvas" xmlns:cx="http://schemas.microsoft.com/office/drawing/2014/chartex" xmlns:cx1="http://schemas.microsoft.com/office/drawing/2015/9/8/chartex" xmlns:cx2="http://schemas.microsoft.com/office/drawing/2015/10/21/chartex" xmlns:cx3="http://schemas.microsoft.com/office/drawing/2016/5/9/chartex" xmlns:cx4="http://schemas.microsoft.com/office/drawing/2016/5/10/chartex" xmlns:cx5="http://schemas.microsoft.com/office/drawing/2016/5/11/chartex" xmlns:cx6="http://schemas.microsoft.com/office/drawing/2016/5/12/chartex" xmlns:cx7="http://schemas.microsoft.com/office/drawing/2016/5/13/chartex" xmlns:cx8="http://schemas.microsoft.com/office/drawing/2016/5/14/chartex" xmlns:mc="http://schemas.openxmlformats.org/markup-compatibility/2006" xmlns:aink="http://schemas.microsoft.com/office/drawing/2016/ink" xmlns:am3d="http://schemas.microsoft.com/office/drawing/2017/model3d" xmlns:o="urn:schemas-microsoft-com:office:office" xmlns:r="http://schemas.openxmlformats.org/officeDocument/2006/relationships" xmlns:m="http://schemas.openxmlformats.org/officeDocument/2006/math" xmlns:v="urn:schemas-microsoft-com:vml" xmlns:wp14="http://schemas.microsoft.com/office/word/2010/wordprocessingDrawing" xmlns:wp="http://schemas.openxmlformats.org/drawingml/2006/wordprocessingDrawing" xmlns:w10="urn:schemas-microsoft-com:office:word" xmlns:w="http://schemas.openxmlformats.org/wordprocessingml/2006/main" xmlns:w14="http://schemas.microsoft.com/office/word/2010/wordml" xmlns:w15="http://schemas.microsoft.com/office/word/2012/wordml" xmlns:w16cid="http://schemas.microsoft.com/office/word/2016/wordml/cid" xmlns:w16se="http://schemas.microsoft.com/office/word/2015/wordml/symex" xmlns:wpg="http://schemas.microsoft.com/office/word/2010/wordprocessingGroup" xmlns:wpi="http://schemas.microsoft.com/office/word/2010/wordprocessingInk" xmlns:wne="http://schemas.microsoft.com/office/word/2006/wordml" xmlns:wps="http://schemas.microsoft.com/office/word/2010/wordprocessingShape" mc:Ignorable="w14 w15 w16se w16cid wp14">
-  <w:p>
-    <w:pPr>
-      <w:pStyle w:val="a5"/>
-    </w:pPr>
   </w:p>
 </w:ftr>
 </file>
@@ -2021,16 +2156,6 @@
   <w:p>
     <w:pPr>
       <w:pStyle w:val="a3"/>
-    </w:pPr>
-  </w:p>
-</w:hdr>
-</file>
-
-<file path=word/header2.xml><?xml version="1.0" encoding="utf-8"?>
-<w:hdr xmlns:wpc="http://schemas.microsoft.com/office/word/2010/wordprocessingCanvas" xmlns:cx="http://schemas.microsoft.com/office/drawing/2014/chartex" xmlns:cx1="http://schemas.microsoft.com/office/drawing/2015/9/8/chartex" xmlns:cx2="http://schemas.microsoft.com/office/drawing/2015/10/21/chartex" xmlns:cx3="http://schemas.microsoft.com/office/drawing/2016/5/9/chartex" xmlns:cx4="http://schemas.microsoft.com/office/drawing/2016/5/10/chartex" xmlns:cx5="http://schemas.microsoft.com/office/drawing/2016/5/11/chartex" xmlns:cx6="http://schemas.microsoft.com/office/drawing/2016/5/12/chartex" xmlns:cx7="http://schemas.microsoft.com/office/drawing/2016/5/13/chartex" xmlns:cx8="http://schemas.microsoft.com/office/drawing/2016/5/14/chartex" xmlns:mc="http://schemas.openxmlformats.org/markup-compatibility/2006" xmlns:aink="http://schemas.microsoft.com/office/drawing/2016/ink" xmlns:am3d="http://schemas.microsoft.com/office/drawing/2017/model3d" xmlns:o="urn:schemas-microsoft-com:office:office" xmlns:r="http://schemas.openxmlformats.org/officeDocument/2006/relationships" xmlns:m="http://schemas.openxmlformats.org/officeDocument/2006/math" xmlns:v="urn:schemas-microsoft-com:vml" xmlns:wp14="http://schemas.microsoft.com/office/word/2010/wordprocessingDrawing" xmlns:wp="http://schemas.openxmlformats.org/drawingml/2006/wordprocessingDrawing" xmlns:w10="urn:schemas-microsoft-com:office:word" xmlns:w="http://schemas.openxmlformats.org/wordprocessingml/2006/main" xmlns:w14="http://schemas.microsoft.com/office/word/2010/wordml" xmlns:w15="http://schemas.microsoft.com/office/word/2012/wordml" xmlns:w16cid="http://schemas.microsoft.com/office/word/2016/wordml/cid" xmlns:w16se="http://schemas.microsoft.com/office/word/2015/wordml/symex" xmlns:wpg="http://schemas.microsoft.com/office/word/2010/wordprocessingGroup" xmlns:wpi="http://schemas.microsoft.com/office/word/2010/wordprocessingInk" xmlns:wne="http://schemas.microsoft.com/office/word/2006/wordml" xmlns:wps="http://schemas.microsoft.com/office/word/2010/wordprocessingShape" mc:Ignorable="w14 w15 w16se w16cid wp14">
-  <w:p>
-    <w:pPr>
-      <w:pStyle w:val="a3"/>
       <w:wordWrap w:val="0"/>
       <w:jc w:val="right"/>
       <w:rPr>
@@ -2071,7 +2196,21 @@
       <w:rPr>
         <w:rFonts w:ascii="Times New Roman" w:hAnsi="Times New Roman" w:cs="Times New Roman"/>
       </w:rPr>
-      <w:t>Author: Yujia Li (</w:t>
+      <w:t xml:space="preserve">Author: </w:t>
+    </w:r>
+    <w:proofErr w:type="spellStart"/>
+    <w:r>
+      <w:rPr>
+        <w:rFonts w:ascii="Times New Roman" w:hAnsi="Times New Roman" w:cs="Times New Roman"/>
+      </w:rPr>
+      <w:t>Yujia</w:t>
+    </w:r>
+    <w:proofErr w:type="spellEnd"/>
+    <w:r>
+      <w:rPr>
+        <w:rFonts w:ascii="Times New Roman" w:hAnsi="Times New Roman" w:cs="Times New Roman"/>
+      </w:rPr>
+      <w:t xml:space="preserve"> Li (</w:t>
     </w:r>
     <w:hyperlink r:id="rId1" w:history="1">
       <w:r>
@@ -2131,16 +2270,6 @@
       </w:rPr>
       <w:t>)</w:t>
     </w:r>
-  </w:p>
-</w:hdr>
-</file>
-
-<file path=word/header3.xml><?xml version="1.0" encoding="utf-8"?>
-<w:hdr xmlns:wpc="http://schemas.microsoft.com/office/word/2010/wordprocessingCanvas" xmlns:cx="http://schemas.microsoft.com/office/drawing/2014/chartex" xmlns:cx1="http://schemas.microsoft.com/office/drawing/2015/9/8/chartex" xmlns:cx2="http://schemas.microsoft.com/office/drawing/2015/10/21/chartex" xmlns:cx3="http://schemas.microsoft.com/office/drawing/2016/5/9/chartex" xmlns:cx4="http://schemas.microsoft.com/office/drawing/2016/5/10/chartex" xmlns:cx5="http://schemas.microsoft.com/office/drawing/2016/5/11/chartex" xmlns:cx6="http://schemas.microsoft.com/office/drawing/2016/5/12/chartex" xmlns:cx7="http://schemas.microsoft.com/office/drawing/2016/5/13/chartex" xmlns:cx8="http://schemas.microsoft.com/office/drawing/2016/5/14/chartex" xmlns:mc="http://schemas.openxmlformats.org/markup-compatibility/2006" xmlns:aink="http://schemas.microsoft.com/office/drawing/2016/ink" xmlns:am3d="http://schemas.microsoft.com/office/drawing/2017/model3d" xmlns:o="urn:schemas-microsoft-com:office:office" xmlns:r="http://schemas.openxmlformats.org/officeDocument/2006/relationships" xmlns:m="http://schemas.openxmlformats.org/officeDocument/2006/math" xmlns:v="urn:schemas-microsoft-com:vml" xmlns:wp14="http://schemas.microsoft.com/office/word/2010/wordprocessingDrawing" xmlns:wp="http://schemas.openxmlformats.org/drawingml/2006/wordprocessingDrawing" xmlns:w10="urn:schemas-microsoft-com:office:word" xmlns:w="http://schemas.openxmlformats.org/wordprocessingml/2006/main" xmlns:w14="http://schemas.microsoft.com/office/word/2010/wordml" xmlns:w15="http://schemas.microsoft.com/office/word/2012/wordml" xmlns:w16cid="http://schemas.microsoft.com/office/word/2016/wordml/cid" xmlns:w16se="http://schemas.microsoft.com/office/word/2015/wordml/symex" xmlns:wpg="http://schemas.microsoft.com/office/word/2010/wordprocessingGroup" xmlns:wpi="http://schemas.microsoft.com/office/word/2010/wordprocessingInk" xmlns:wne="http://schemas.microsoft.com/office/word/2006/wordml" xmlns:wps="http://schemas.microsoft.com/office/word/2010/wordprocessingShape" mc:Ignorable="w14 w15 w16se w16cid wp14">
-  <w:p>
-    <w:pPr>
-      <w:pStyle w:val="a3"/>
-    </w:pPr>
   </w:p>
 </w:hdr>
 </file>

</xml_diff>